<commit_message>
Agregar procedimiento de gestión de calidad
</commit_message>
<xml_diff>
--- a/ISO15288_Grupo6/QualityManagementProcess.docx
+++ b/ISO15288_Grupo6/QualityManagementProcess.docx
@@ -766,6 +766,14 @@
         </w:rPr>
         <w:t>Asignar recursos y proporcionar información necesaria para la gestión de calidad.</w:t>
       </w:r>
+      <w:r>
+        <w:rPr>
+          <w:rFonts w:ascii="Times New Roman" w:hAnsi="Times New Roman" w:cs="Times New Roman"/>
+          <w:sz w:val="24"/>
+          <w:szCs w:val="24"/>
+        </w:rPr>
+        <w:t xml:space="preserve"> </w:t>
+      </w:r>
     </w:p>
     <w:p>
       <w:pPr>
@@ -786,7 +794,7 @@
           <w:sz w:val="24"/>
           <w:szCs w:val="24"/>
         </w:rPr>
-        <w:t>6.2 Evaluación de la calidad</w:t>
+        <w:t>6Evaluación de la calidad</w:t>
       </w:r>
     </w:p>
     <w:p>
@@ -896,7 +904,7 @@
           <w:sz w:val="24"/>
           <w:szCs w:val="24"/>
         </w:rPr>
-        <w:t>6.3 Acciones correctivas y preventivas</w:t>
+        <w:t>Acciones correctivas y preventivas</w:t>
       </w:r>
     </w:p>
     <w:p>
@@ -940,7 +948,7 @@
           <w:sz w:val="24"/>
           <w:szCs w:val="24"/>
         </w:rPr>
-        <w:t>Planificar y ejecutar acciones correctivas y preventivas.</w:t>
+        <w:t>Planificar acciones correctivas y preventivas.</w:t>
       </w:r>
     </w:p>
     <w:p>
@@ -989,72 +997,6 @@
     </w:p>
     <w:p>
       <w:pPr>
-        <w:pStyle w:val="Prrafodelista"/>
-        <w:numPr>
-          <w:ilvl w:val="0"/>
-          <w:numId w:val="15"/>
-        </w:numPr>
-        <w:rPr>
-          <w:rFonts w:ascii="Times New Roman" w:hAnsi="Times New Roman" w:cs="Times New Roman"/>
-          <w:sz w:val="24"/>
-          <w:szCs w:val="24"/>
-        </w:rPr>
-      </w:pPr>
-      <w:r>
-        <w:rPr>
-          <w:rFonts w:ascii="Times New Roman" w:hAnsi="Times New Roman" w:cs="Times New Roman"/>
-          <w:sz w:val="24"/>
-          <w:szCs w:val="24"/>
-        </w:rPr>
-        <w:t>6.4 Mejora continua</w:t>
-      </w:r>
-    </w:p>
-    <w:p>
-      <w:pPr>
-        <w:pStyle w:val="Prrafodelista"/>
-        <w:numPr>
-          <w:ilvl w:val="1"/>
-          <w:numId w:val="15"/>
-        </w:numPr>
-        <w:rPr>
-          <w:rFonts w:ascii="Times New Roman" w:hAnsi="Times New Roman" w:cs="Times New Roman"/>
-          <w:sz w:val="24"/>
-          <w:szCs w:val="24"/>
-        </w:rPr>
-      </w:pPr>
-      <w:r>
-        <w:rPr>
-          <w:rFonts w:ascii="Times New Roman" w:hAnsi="Times New Roman" w:cs="Times New Roman"/>
-          <w:sz w:val="24"/>
-          <w:szCs w:val="24"/>
-        </w:rPr>
-        <w:t>Analizar resultados de los proyectos y de la organización para identificar oportunidades de mejora.</w:t>
-      </w:r>
-    </w:p>
-    <w:p>
-      <w:pPr>
-        <w:pStyle w:val="Prrafodelista"/>
-        <w:numPr>
-          <w:ilvl w:val="1"/>
-          <w:numId w:val="15"/>
-        </w:numPr>
-        <w:rPr>
-          <w:rFonts w:ascii="Times New Roman" w:hAnsi="Times New Roman" w:cs="Times New Roman"/>
-          <w:sz w:val="24"/>
-          <w:szCs w:val="24"/>
-        </w:rPr>
-      </w:pPr>
-      <w:r>
-        <w:rPr>
-          <w:rFonts w:ascii="Times New Roman" w:hAnsi="Times New Roman" w:cs="Times New Roman"/>
-          <w:sz w:val="24"/>
-          <w:szCs w:val="24"/>
-        </w:rPr>
-        <w:t>Actualizar políticas, procedimientos y métodos de calidad en función de la retroalimentación obtenida.</w:t>
-      </w:r>
-    </w:p>
-    <w:p>
-      <w:pPr>
         <w:pStyle w:val="Ttulo1"/>
         <w:rPr>
           <w:rFonts w:ascii="Times New Roman" w:hAnsi="Times New Roman" w:cs="Times New Roman"/>
@@ -1216,7 +1158,6 @@
           <w:sz w:val="24"/>
           <w:szCs w:val="24"/>
         </w:rPr>
-        <w:lastRenderedPageBreak/>
         <w:t>Número de no conformidades detectadas vs. resueltas.</w:t>
       </w:r>
     </w:p>
@@ -1275,6 +1216,7 @@
         <w:rPr>
           <w:rFonts w:ascii="Times New Roman" w:hAnsi="Times New Roman" w:cs="Times New Roman"/>
         </w:rPr>
+        <w:lastRenderedPageBreak/>
         <w:t>Control de versiones</w:t>
       </w:r>
     </w:p>
@@ -1292,77 +1234,57 @@
           <w:sz w:val="24"/>
           <w:szCs w:val="24"/>
         </w:rPr>
-        <w:t>Versión: 1.0</w:t>
-      </w:r>
-    </w:p>
-    <w:p>
-      <w:pPr>
-        <w:rPr>
-          <w:rFonts w:ascii="Times New Roman" w:hAnsi="Times New Roman" w:cs="Times New Roman"/>
-          <w:sz w:val="24"/>
-          <w:szCs w:val="24"/>
-        </w:rPr>
-      </w:pPr>
-      <w:r>
-        <w:rPr>
-          <w:rFonts w:ascii="Times New Roman" w:hAnsi="Times New Roman" w:cs="Times New Roman"/>
-          <w:sz w:val="24"/>
-          <w:szCs w:val="24"/>
-        </w:rPr>
-        <w:t>Fecha (</w:t>
-      </w:r>
-      <w:proofErr w:type="spellStart"/>
-      <w:r>
-        <w:rPr>
-          <w:rFonts w:ascii="Times New Roman" w:hAnsi="Times New Roman" w:cs="Times New Roman"/>
-          <w:sz w:val="24"/>
-          <w:szCs w:val="24"/>
-        </w:rPr>
-        <w:t>dd</w:t>
-      </w:r>
-      <w:proofErr w:type="spellEnd"/>
-      <w:r>
-        <w:rPr>
-          <w:rFonts w:ascii="Times New Roman" w:hAnsi="Times New Roman" w:cs="Times New Roman"/>
-          <w:sz w:val="24"/>
-          <w:szCs w:val="24"/>
-        </w:rPr>
-        <w:t>/mm/</w:t>
-      </w:r>
-      <w:proofErr w:type="spellStart"/>
-      <w:r>
-        <w:rPr>
-          <w:rFonts w:ascii="Times New Roman" w:hAnsi="Times New Roman" w:cs="Times New Roman"/>
-          <w:sz w:val="24"/>
-          <w:szCs w:val="24"/>
-        </w:rPr>
-        <w:t>aaaa</w:t>
-      </w:r>
-      <w:proofErr w:type="spellEnd"/>
-      <w:r>
-        <w:rPr>
-          <w:rFonts w:ascii="Times New Roman" w:hAnsi="Times New Roman" w:cs="Times New Roman"/>
-          <w:sz w:val="24"/>
-          <w:szCs w:val="24"/>
-        </w:rPr>
-        <w:t>): 28/09/2025</w:t>
-      </w:r>
-    </w:p>
-    <w:p>
-      <w:pPr>
-        <w:rPr>
-          <w:rFonts w:ascii="Times New Roman" w:hAnsi="Times New Roman" w:cs="Times New Roman"/>
-          <w:sz w:val="24"/>
-          <w:szCs w:val="24"/>
-        </w:rPr>
-      </w:pPr>
-      <w:r>
-        <w:rPr>
-          <w:rFonts w:ascii="Times New Roman" w:hAnsi="Times New Roman" w:cs="Times New Roman"/>
-          <w:sz w:val="24"/>
-          <w:szCs w:val="24"/>
-        </w:rPr>
-        <w:t>Descripción: Versión inicial</w:t>
+        <w:t>Versión: 1.</w:t>
+      </w:r>
+      <w:r>
+        <w:rPr>
+          <w:rFonts w:ascii="Times New Roman" w:hAnsi="Times New Roman" w:cs="Times New Roman"/>
+          <w:sz w:val="24"/>
+          <w:szCs w:val="24"/>
+        </w:rPr>
+        <w:t>1</w:t>
+      </w:r>
+    </w:p>
+    <w:p>
+      <w:pPr>
+        <w:rPr>
+          <w:rFonts w:ascii="Times New Roman" w:hAnsi="Times New Roman" w:cs="Times New Roman"/>
+          <w:sz w:val="24"/>
+          <w:szCs w:val="24"/>
+        </w:rPr>
+      </w:pPr>
+      <w:r>
+        <w:rPr>
+          <w:rFonts w:ascii="Times New Roman" w:hAnsi="Times New Roman" w:cs="Times New Roman"/>
+          <w:sz w:val="24"/>
+          <w:szCs w:val="24"/>
+        </w:rPr>
+        <w:t>Fecha (dd/mm/aaaa): 28/09/2025</w:t>
+      </w:r>
+    </w:p>
+    <w:p>
+      <w:pPr>
+        <w:rPr>
+          <w:rFonts w:ascii="Times New Roman" w:hAnsi="Times New Roman" w:cs="Times New Roman"/>
+          <w:sz w:val="24"/>
+          <w:szCs w:val="24"/>
+        </w:rPr>
+      </w:pPr>
+      <w:r>
+        <w:rPr>
+          <w:rFonts w:ascii="Times New Roman" w:hAnsi="Times New Roman" w:cs="Times New Roman"/>
+          <w:sz w:val="24"/>
+          <w:szCs w:val="24"/>
+        </w:rPr>
+        <w:t xml:space="preserve">Descripción: </w:t>
+      </w:r>
+      <w:r>
+        <w:rPr>
+          <w:rFonts w:ascii="Times New Roman" w:hAnsi="Times New Roman" w:cs="Times New Roman"/>
+          <w:sz w:val="24"/>
+          <w:szCs w:val="24"/>
+        </w:rPr>
+        <w:t>Correcciones en el procedimiento</w:t>
       </w:r>
     </w:p>
     <w:p>

</xml_diff>

<commit_message>
Cambio en el procedimiento Quality Management Process
</commit_message>
<xml_diff>
--- a/ISO15288_Grupo6/QualityManagementProcess.docx
+++ b/ISO15288_Grupo6/QualityManagementProcess.docx
@@ -299,7 +299,7 @@
           <w:szCs w:val="24"/>
           <w:lang w:eastAsia="es-PE"/>
         </w:rPr>
-        <w:t>Dirección</w:t>
+        <w:t>Responsable de Calidad</w:t>
       </w:r>
       <w:r>
         <w:rPr>
@@ -332,7 +332,7 @@
           <w:szCs w:val="24"/>
           <w:lang w:eastAsia="es-PE"/>
         </w:rPr>
-        <w:t>Definir y aprobar políticas y objetivos de calidad.</w:t>
+        <w:t>Coordinar la planificación y ejecución del proceso de gestión de calidad.</w:t>
       </w:r>
     </w:p>
     <w:p>
@@ -356,7 +356,31 @@
           <w:szCs w:val="24"/>
           <w:lang w:eastAsia="es-PE"/>
         </w:rPr>
-        <w:t>Proveer recursos necesarios para la gestión de calidad.</w:t>
+        <w:t>Definir criterios y métodos de evaluación de calidad.</w:t>
+      </w:r>
+    </w:p>
+    <w:p>
+      <w:pPr>
+        <w:numPr>
+          <w:ilvl w:val="1"/>
+          <w:numId w:val="9"/>
+        </w:numPr>
+        <w:spacing w:before="100" w:beforeAutospacing="1" w:after="100" w:afterAutospacing="1" w:line="240" w:lineRule="auto"/>
+        <w:rPr>
+          <w:rFonts w:ascii="Times New Roman" w:eastAsia="Times New Roman" w:hAnsi="Times New Roman" w:cs="Times New Roman"/>
+          <w:sz w:val="24"/>
+          <w:szCs w:val="24"/>
+          <w:lang w:eastAsia="es-PE"/>
+        </w:rPr>
+      </w:pPr>
+      <w:r>
+        <w:rPr>
+          <w:rFonts w:ascii="Times New Roman" w:eastAsia="Times New Roman" w:hAnsi="Times New Roman" w:cs="Times New Roman"/>
+          <w:sz w:val="24"/>
+          <w:szCs w:val="24"/>
+          <w:lang w:eastAsia="es-PE"/>
+        </w:rPr>
+        <w:t>Monitorear resultados y recomendar acciones correctivas y preventivas.</w:t>
       </w:r>
     </w:p>
     <w:p>
@@ -383,7 +407,7 @@
           <w:szCs w:val="24"/>
           <w:lang w:eastAsia="es-PE"/>
         </w:rPr>
-        <w:t>Responsable de Calidad</w:t>
+        <w:t>Jefes de Proyecto</w:t>
       </w:r>
       <w:r>
         <w:rPr>
@@ -416,7 +440,7 @@
           <w:szCs w:val="24"/>
           <w:lang w:eastAsia="es-PE"/>
         </w:rPr>
-        <w:t>Coordinar la planificación y ejecución del proceso de gestión de calidad.</w:t>
+        <w:t>Implementar las políticas y objetivos de calidad en los proyectos.</w:t>
       </w:r>
     </w:p>
     <w:p>
@@ -440,31 +464,7 @@
           <w:szCs w:val="24"/>
           <w:lang w:eastAsia="es-PE"/>
         </w:rPr>
-        <w:t>Definir criterios y métodos de evaluación de calidad.</w:t>
-      </w:r>
-    </w:p>
-    <w:p>
-      <w:pPr>
-        <w:numPr>
-          <w:ilvl w:val="1"/>
-          <w:numId w:val="9"/>
-        </w:numPr>
-        <w:spacing w:before="100" w:beforeAutospacing="1" w:after="100" w:afterAutospacing="1" w:line="240" w:lineRule="auto"/>
-        <w:rPr>
-          <w:rFonts w:ascii="Times New Roman" w:eastAsia="Times New Roman" w:hAnsi="Times New Roman" w:cs="Times New Roman"/>
-          <w:sz w:val="24"/>
-          <w:szCs w:val="24"/>
-          <w:lang w:eastAsia="es-PE"/>
-        </w:rPr>
-      </w:pPr>
-      <w:r>
-        <w:rPr>
-          <w:rFonts w:ascii="Times New Roman" w:eastAsia="Times New Roman" w:hAnsi="Times New Roman" w:cs="Times New Roman"/>
-          <w:sz w:val="24"/>
-          <w:szCs w:val="24"/>
-          <w:lang w:eastAsia="es-PE"/>
-        </w:rPr>
-        <w:t>Monitorear resultados y recomendar acciones correctivas y preventivas.</w:t>
+        <w:t>Asegurar que se recopilen y reporten los resultados de calidad.</w:t>
       </w:r>
     </w:p>
     <w:p>
@@ -491,7 +491,7 @@
           <w:szCs w:val="24"/>
           <w:lang w:eastAsia="es-PE"/>
         </w:rPr>
-        <w:t>Jefes de Proyecto</w:t>
+        <w:t>Todo el personal</w:t>
       </w:r>
       <w:r>
         <w:rPr>
@@ -524,7 +524,7 @@
           <w:szCs w:val="24"/>
           <w:lang w:eastAsia="es-PE"/>
         </w:rPr>
-        <w:t>Implementar las políticas y objetivos de calidad en los proyectos.</w:t>
+        <w:t>Cumplir con las políticas y procedimientos establecidos.</w:t>
       </w:r>
     </w:p>
     <w:p>
@@ -549,7 +549,7 @@
           <w:lang w:eastAsia="es-PE"/>
         </w:rPr>
         <w:lastRenderedPageBreak/>
-        <w:t>Asegurar que se recopilen y reporten los resultados de calidad.</w:t>
+        <w:t>Reportar no conformidades y oportunidades de mejora.</w:t>
       </w:r>
     </w:p>
     <w:p>
@@ -570,26 +570,16 @@
       <w:r>
         <w:rPr>
           <w:rFonts w:ascii="Times New Roman" w:eastAsia="Times New Roman" w:hAnsi="Times New Roman" w:cs="Times New Roman"/>
-          <w:b/>
-          <w:bCs/>
           <w:sz w:val="24"/>
           <w:szCs w:val="24"/>
           <w:lang w:eastAsia="es-PE"/>
         </w:rPr>
-        <w:t>Todo el personal</w:t>
-      </w:r>
-      <w:r>
-        <w:rPr>
-          <w:rFonts w:ascii="Times New Roman" w:eastAsia="Times New Roman" w:hAnsi="Times New Roman" w:cs="Times New Roman"/>
-          <w:sz w:val="24"/>
-          <w:szCs w:val="24"/>
-          <w:lang w:eastAsia="es-PE"/>
-        </w:rPr>
-        <w:t>:</w:t>
-      </w:r>
-    </w:p>
-    <w:p>
-      <w:pPr>
+        <w:t>Partes interesadas:</w:t>
+      </w:r>
+    </w:p>
+    <w:p>
+      <w:pPr>
+        <w:pStyle w:val="Prrafodelista"/>
         <w:numPr>
           <w:ilvl w:val="1"/>
           <w:numId w:val="9"/>
@@ -609,31 +599,7 @@
           <w:szCs w:val="24"/>
           <w:lang w:eastAsia="es-PE"/>
         </w:rPr>
-        <w:t>Cumplir con las políticas y procedimientos establecidos.</w:t>
-      </w:r>
-    </w:p>
-    <w:p>
-      <w:pPr>
-        <w:numPr>
-          <w:ilvl w:val="1"/>
-          <w:numId w:val="9"/>
-        </w:numPr>
-        <w:spacing w:before="100" w:beforeAutospacing="1" w:after="100" w:afterAutospacing="1" w:line="240" w:lineRule="auto"/>
-        <w:rPr>
-          <w:rFonts w:ascii="Times New Roman" w:eastAsia="Times New Roman" w:hAnsi="Times New Roman" w:cs="Times New Roman"/>
-          <w:sz w:val="24"/>
-          <w:szCs w:val="24"/>
-          <w:lang w:eastAsia="es-PE"/>
-        </w:rPr>
-      </w:pPr>
-      <w:r>
-        <w:rPr>
-          <w:rFonts w:ascii="Times New Roman" w:eastAsia="Times New Roman" w:hAnsi="Times New Roman" w:cs="Times New Roman"/>
-          <w:sz w:val="24"/>
-          <w:szCs w:val="24"/>
-          <w:lang w:eastAsia="es-PE"/>
-        </w:rPr>
-        <w:t>Reportar no conformidades y oportunidades de mejora.</w:t>
+        <w:t>Revisar calidad y brindar o no brindar la conformidad.</w:t>
       </w:r>
     </w:p>
     <w:p>
@@ -794,7 +760,7 @@
           <w:sz w:val="24"/>
           <w:szCs w:val="24"/>
         </w:rPr>
-        <w:t>6Evaluación de la calidad</w:t>
+        <w:t>Evaluación de la calidad</w:t>
       </w:r>
     </w:p>
     <w:p>
@@ -1216,49 +1182,49 @@
         <w:rPr>
           <w:rFonts w:ascii="Times New Roman" w:hAnsi="Times New Roman" w:cs="Times New Roman"/>
         </w:rPr>
+        <w:t>Control de versiones</w:t>
+      </w:r>
+    </w:p>
+    <w:p>
+      <w:pPr>
+        <w:rPr>
+          <w:rFonts w:ascii="Times New Roman" w:hAnsi="Times New Roman" w:cs="Times New Roman"/>
+          <w:sz w:val="24"/>
+          <w:szCs w:val="24"/>
+        </w:rPr>
+      </w:pPr>
+      <w:r>
+        <w:rPr>
+          <w:rFonts w:ascii="Times New Roman" w:hAnsi="Times New Roman" w:cs="Times New Roman"/>
+          <w:sz w:val="24"/>
+          <w:szCs w:val="24"/>
+        </w:rPr>
+        <w:t>Versión: 1.</w:t>
+      </w:r>
+      <w:r>
+        <w:rPr>
+          <w:rFonts w:ascii="Times New Roman" w:hAnsi="Times New Roman" w:cs="Times New Roman"/>
+          <w:sz w:val="24"/>
+          <w:szCs w:val="24"/>
+        </w:rPr>
+        <w:t>1</w:t>
+      </w:r>
+    </w:p>
+    <w:p>
+      <w:pPr>
+        <w:rPr>
+          <w:rFonts w:ascii="Times New Roman" w:hAnsi="Times New Roman" w:cs="Times New Roman"/>
+          <w:sz w:val="24"/>
+          <w:szCs w:val="24"/>
+        </w:rPr>
+      </w:pPr>
+      <w:r>
+        <w:rPr>
+          <w:rFonts w:ascii="Times New Roman" w:hAnsi="Times New Roman" w:cs="Times New Roman"/>
+          <w:sz w:val="24"/>
+          <w:szCs w:val="24"/>
+        </w:rPr>
         <w:lastRenderedPageBreak/>
-        <w:t>Control de versiones</w:t>
-      </w:r>
-    </w:p>
-    <w:p>
-      <w:pPr>
-        <w:rPr>
-          <w:rFonts w:ascii="Times New Roman" w:hAnsi="Times New Roman" w:cs="Times New Roman"/>
-          <w:sz w:val="24"/>
-          <w:szCs w:val="24"/>
-        </w:rPr>
-      </w:pPr>
-      <w:r>
-        <w:rPr>
-          <w:rFonts w:ascii="Times New Roman" w:hAnsi="Times New Roman" w:cs="Times New Roman"/>
-          <w:sz w:val="24"/>
-          <w:szCs w:val="24"/>
-        </w:rPr>
-        <w:t>Versión: 1.</w:t>
-      </w:r>
-      <w:r>
-        <w:rPr>
-          <w:rFonts w:ascii="Times New Roman" w:hAnsi="Times New Roman" w:cs="Times New Roman"/>
-          <w:sz w:val="24"/>
-          <w:szCs w:val="24"/>
-        </w:rPr>
-        <w:t>1</w:t>
-      </w:r>
-    </w:p>
-    <w:p>
-      <w:pPr>
-        <w:rPr>
-          <w:rFonts w:ascii="Times New Roman" w:hAnsi="Times New Roman" w:cs="Times New Roman"/>
-          <w:sz w:val="24"/>
-          <w:szCs w:val="24"/>
-        </w:rPr>
-      </w:pPr>
-      <w:r>
-        <w:rPr>
-          <w:rFonts w:ascii="Times New Roman" w:hAnsi="Times New Roman" w:cs="Times New Roman"/>
-          <w:sz w:val="24"/>
-          <w:szCs w:val="24"/>
-        </w:rPr>
         <w:t>Fecha (dd/mm/aaaa): 28/09/2025</w:t>
       </w:r>
     </w:p>

</xml_diff>